<commit_message>
Arrumando a documentação do projeto
</commit_message>
<xml_diff>
--- a/AudioSentimentAnalyzer.docx
+++ b/AudioSentimentAnalyzer.docx
@@ -1426,7 +1426,7 @@
             <w:u w:val="single"/>
             <w:rtl w:val="0"/>
           </w:rPr>
-          <w:t xml:space="preserve">https://github.com/pedropenaa/IA-do-Alem</w:t>
+          <w:t xml:space="preserve">https://github.com/pedropenaa/IA-do-Alem.git</w:t>
         </w:r>
       </w:hyperlink>
       <w:r>
@@ -2693,12 +2693,12 @@
             <wp:extent cx="5003963" cy="986182"/>
             <wp:effectExtent b="0" l="0" r="0" t="0"/>
             <wp:wrapNone/>
-            <wp:docPr id="8" name="image9.png"/>
+            <wp:docPr id="8" name="image14.png"/>
             <a:graphic>
               <a:graphicData uri="http://schemas.openxmlformats.org/drawingml/2006/picture">
                 <pic:pic>
                   <pic:nvPicPr>
-                    <pic:cNvPr id="0" name="image9.png"/>
+                    <pic:cNvPr id="0" name="image14.png"/>
                     <pic:cNvPicPr preferRelativeResize="0"/>
                   </pic:nvPicPr>
                   <pic:blipFill>
@@ -3108,12 +3108,12 @@
             <wp:extent cx="4181475" cy="1066800"/>
             <wp:effectExtent b="0" l="0" r="0" t="0"/>
             <wp:wrapTopAndBottom distB="114300" distT="114300"/>
-            <wp:docPr id="9" name="image10.png"/>
+            <wp:docPr id="9" name="image1.png"/>
             <a:graphic>
               <a:graphicData uri="http://schemas.openxmlformats.org/drawingml/2006/picture">
                 <pic:pic>
                   <pic:nvPicPr>
-                    <pic:cNvPr id="0" name="image10.png"/>
+                    <pic:cNvPr id="0" name="image1.png"/>
                     <pic:cNvPicPr preferRelativeResize="0"/>
                   </pic:nvPicPr>
                   <pic:blipFill>
@@ -3234,12 +3234,12 @@
             <wp:extent cx="4600575" cy="1381125"/>
             <wp:effectExtent b="0" l="0" r="0" t="0"/>
             <wp:wrapNone/>
-            <wp:docPr id="2" name="image7.png"/>
+            <wp:docPr id="2" name="image5.png"/>
             <a:graphic>
               <a:graphicData uri="http://schemas.openxmlformats.org/drawingml/2006/picture">
                 <pic:pic>
                   <pic:nvPicPr>
-                    <pic:cNvPr id="0" name="image7.png"/>
+                    <pic:cNvPr id="0" name="image5.png"/>
                     <pic:cNvPicPr preferRelativeResize="0"/>
                   </pic:nvPicPr>
                   <pic:blipFill>
@@ -3472,12 +3472,12 @@
             <wp:extent cx="5841748" cy="1116013"/>
             <wp:effectExtent b="0" l="0" r="0" t="0"/>
             <wp:wrapNone/>
-            <wp:docPr id="1" name="image14.png"/>
+            <wp:docPr id="1" name="image6.png"/>
             <a:graphic>
               <a:graphicData uri="http://schemas.openxmlformats.org/drawingml/2006/picture">
                 <pic:pic>
                   <pic:nvPicPr>
-                    <pic:cNvPr id="0" name="image14.png"/>
+                    <pic:cNvPr id="0" name="image6.png"/>
                     <pic:cNvPicPr preferRelativeResize="0"/>
                   </pic:nvPicPr>
                   <pic:blipFill>
@@ -3697,12 +3697,12 @@
             <wp:extent cx="6539484" cy="2389845"/>
             <wp:effectExtent b="0" l="0" r="0" t="0"/>
             <wp:wrapNone/>
-            <wp:docPr id="15" name="image11.png"/>
+            <wp:docPr id="15" name="image13.png"/>
             <a:graphic>
               <a:graphicData uri="http://schemas.openxmlformats.org/drawingml/2006/picture">
                 <pic:pic>
                   <pic:nvPicPr>
-                    <pic:cNvPr id="0" name="image11.png"/>
+                    <pic:cNvPr id="0" name="image13.png"/>
                     <pic:cNvPicPr preferRelativeResize="0"/>
                   </pic:nvPicPr>
                   <pic:blipFill>
@@ -4466,12 +4466,12 @@
             <wp:extent cx="5534025" cy="904875"/>
             <wp:effectExtent b="0" l="0" r="0" t="0"/>
             <wp:wrapNone/>
-            <wp:docPr id="3" name="image6.png"/>
+            <wp:docPr id="3" name="image3.png"/>
             <a:graphic>
               <a:graphicData uri="http://schemas.openxmlformats.org/drawingml/2006/picture">
                 <pic:pic>
                   <pic:nvPicPr>
-                    <pic:cNvPr id="0" name="image6.png"/>
+                    <pic:cNvPr id="0" name="image3.png"/>
                     <pic:cNvPicPr preferRelativeResize="0"/>
                   </pic:nvPicPr>
                   <pic:blipFill>
@@ -4870,12 +4870,12 @@
             <wp:extent cx="4200525" cy="1657350"/>
             <wp:effectExtent b="0" l="0" r="0" t="0"/>
             <wp:wrapNone/>
-            <wp:docPr id="13" name="image4.png"/>
+            <wp:docPr id="13" name="image10.png"/>
             <a:graphic>
               <a:graphicData uri="http://schemas.openxmlformats.org/drawingml/2006/picture">
                 <pic:pic>
                   <pic:nvPicPr>
-                    <pic:cNvPr id="0" name="image4.png"/>
+                    <pic:cNvPr id="0" name="image10.png"/>
                     <pic:cNvPicPr preferRelativeResize="0"/>
                   </pic:nvPicPr>
                   <pic:blipFill>
@@ -5730,12 +5730,12 @@
             <wp:extent cx="5240625" cy="2381114"/>
             <wp:effectExtent b="0" l="0" r="0" t="0"/>
             <wp:wrapNone/>
-            <wp:docPr id="7" name="image5.png"/>
+            <wp:docPr id="7" name="image4.png"/>
             <a:graphic>
               <a:graphicData uri="http://schemas.openxmlformats.org/drawingml/2006/picture">
                 <pic:pic>
                   <pic:nvPicPr>
-                    <pic:cNvPr id="0" name="image5.png"/>
+                    <pic:cNvPr id="0" name="image4.png"/>
                     <pic:cNvPicPr preferRelativeResize="0"/>
                   </pic:nvPicPr>
                   <pic:blipFill>
@@ -6827,12 +6827,12 @@
             <wp:extent cx="5639873" cy="1024310"/>
             <wp:effectExtent b="0" l="0" r="0" t="0"/>
             <wp:wrapNone/>
-            <wp:docPr id="14" name="image1.png"/>
+            <wp:docPr id="14" name="image12.png"/>
             <a:graphic>
               <a:graphicData uri="http://schemas.openxmlformats.org/drawingml/2006/picture">
                 <pic:pic>
                   <pic:nvPicPr>
-                    <pic:cNvPr id="0" name="image1.png"/>
+                    <pic:cNvPr id="0" name="image12.png"/>
                     <pic:cNvPicPr preferRelativeResize="0"/>
                   </pic:nvPicPr>
                   <pic:blipFill>
@@ -7277,12 +7277,12 @@
             <wp:extent cx="5797658" cy="3062399"/>
             <wp:effectExtent b="0" l="0" r="0" t="0"/>
             <wp:wrapNone/>
-            <wp:docPr id="12" name="image13.png"/>
+            <wp:docPr id="12" name="image7.png"/>
             <a:graphic>
               <a:graphicData uri="http://schemas.openxmlformats.org/drawingml/2006/picture">
                 <pic:pic>
                   <pic:nvPicPr>
-                    <pic:cNvPr id="0" name="image13.png"/>
+                    <pic:cNvPr id="0" name="image7.png"/>
                     <pic:cNvPicPr preferRelativeResize="0"/>
                   </pic:nvPicPr>
                   <pic:blipFill>
@@ -7921,12 +7921,12 @@
             <wp:extent cx="5656780" cy="3635871"/>
             <wp:effectExtent b="0" l="0" r="0" t="0"/>
             <wp:wrapNone/>
-            <wp:docPr id="11" name="image2.png"/>
+            <wp:docPr id="11" name="image15.png"/>
             <a:graphic>
               <a:graphicData uri="http://schemas.openxmlformats.org/drawingml/2006/picture">
                 <pic:pic>
                   <pic:nvPicPr>
-                    <pic:cNvPr id="0" name="image2.png"/>
+                    <pic:cNvPr id="0" name="image15.png"/>
                     <pic:cNvPicPr preferRelativeResize="0"/>
                   </pic:nvPicPr>
                   <pic:blipFill>
@@ -8415,12 +8415,12 @@
             <wp:extent cx="3152775" cy="809625"/>
             <wp:effectExtent b="0" l="0" r="0" t="0"/>
             <wp:wrapNone/>
-            <wp:docPr id="6" name="image15.png"/>
+            <wp:docPr id="6" name="image9.png"/>
             <a:graphic>
               <a:graphicData uri="http://schemas.openxmlformats.org/drawingml/2006/picture">
                 <pic:pic>
                   <pic:nvPicPr>
-                    <pic:cNvPr id="0" name="image15.png"/>
+                    <pic:cNvPr id="0" name="image9.png"/>
                     <pic:cNvPicPr preferRelativeResize="0"/>
                   </pic:nvPicPr>
                   <pic:blipFill>
@@ -8779,12 +8779,12 @@
             <wp:extent cx="6105600" cy="800100"/>
             <wp:effectExtent b="0" l="0" r="0" t="0"/>
             <wp:wrapNone/>
-            <wp:docPr id="4" name="image3.png"/>
+            <wp:docPr id="4" name="image11.png"/>
             <a:graphic>
               <a:graphicData uri="http://schemas.openxmlformats.org/drawingml/2006/picture">
                 <pic:pic>
                   <pic:nvPicPr>
-                    <pic:cNvPr id="0" name="image3.png"/>
+                    <pic:cNvPr id="0" name="image11.png"/>
                     <pic:cNvPicPr preferRelativeResize="0"/>
                   </pic:nvPicPr>
                   <pic:blipFill>
@@ -10845,12 +10845,12 @@
           <wp:extent cx="1490663" cy="769118"/>
           <wp:effectExtent b="0" l="0" r="0" t="0"/>
           <wp:wrapSquare wrapText="bothSides" distB="228600" distT="228600" distL="228600" distR="228600"/>
-          <wp:docPr id="5" name="image12.png"/>
+          <wp:docPr id="5" name="image2.png"/>
           <a:graphic>
             <a:graphicData uri="http://schemas.openxmlformats.org/drawingml/2006/picture">
               <pic:pic>
                 <pic:nvPicPr>
-                  <pic:cNvPr id="0" name="image12.png"/>
+                  <pic:cNvPr id="0" name="image2.png"/>
                   <pic:cNvPicPr preferRelativeResize="0"/>
                 </pic:nvPicPr>
                 <pic:blipFill>

</xml_diff>